<commit_message>
I have completed the models, views and serializers of Course Outline with proper testing.
</commit_message>
<xml_diff>
--- a/Backend/How to setup backend.docx
+++ b/Backend/How to setup backend.docx
@@ -119,21 +119,7 @@
         <w:rPr>
           <w:rFonts w:ascii="Times New Roman" w:hAnsi="Times New Roman" w:cs="Times New Roman"/>
         </w:rPr>
-        <w:t xml:space="preserve">” to create virtual environment and install all packages which </w:t>
-      </w:r>
-      <w:proofErr w:type="gramStart"/>
-      <w:r>
-        <w:rPr>
-          <w:rFonts w:ascii="Times New Roman" w:hAnsi="Times New Roman" w:cs="Times New Roman"/>
-        </w:rPr>
-        <w:t>is</w:t>
-      </w:r>
-      <w:proofErr w:type="gramEnd"/>
-      <w:r>
-        <w:rPr>
-          <w:rFonts w:ascii="Times New Roman" w:hAnsi="Times New Roman" w:cs="Times New Roman"/>
-        </w:rPr>
-        <w:t xml:space="preserve"> used in backend.</w:t>
+        <w:t>” to create virtual environment and install all packages which is used in backend.</w:t>
       </w:r>
     </w:p>
     <w:p>
@@ -177,45 +163,31 @@
           <w:rFonts w:ascii="Times New Roman" w:hAnsi="Times New Roman" w:cs="Times New Roman"/>
         </w:rPr>
       </w:pPr>
+      <w:r>
+        <w:rPr>
+          <w:rFonts w:ascii="Times New Roman" w:hAnsi="Times New Roman" w:cs="Times New Roman"/>
+        </w:rPr>
+        <w:t xml:space="preserve">Download and install mongo </w:t>
+      </w:r>
       <w:proofErr w:type="spellStart"/>
       <w:r>
         <w:rPr>
           <w:rFonts w:ascii="Times New Roman" w:hAnsi="Times New Roman" w:cs="Times New Roman"/>
         </w:rPr>
-        <w:t>Downlaod</w:t>
+        <w:t>db</w:t>
       </w:r>
       <w:proofErr w:type="spellEnd"/>
       <w:r>
         <w:rPr>
           <w:rFonts w:ascii="Times New Roman" w:hAnsi="Times New Roman" w:cs="Times New Roman"/>
         </w:rPr>
-        <w:t xml:space="preserve"> and </w:t>
-      </w:r>
-      <w:r>
-        <w:rPr>
-          <w:rFonts w:ascii="Times New Roman" w:hAnsi="Times New Roman" w:cs="Times New Roman"/>
-        </w:rPr>
-        <w:t xml:space="preserve">Install mongo </w:t>
-      </w:r>
-      <w:proofErr w:type="spellStart"/>
-      <w:r>
-        <w:rPr>
-          <w:rFonts w:ascii="Times New Roman" w:hAnsi="Times New Roman" w:cs="Times New Roman"/>
-        </w:rPr>
-        <w:t>db</w:t>
-      </w:r>
-      <w:proofErr w:type="spellEnd"/>
-      <w:r>
-        <w:rPr>
-          <w:rFonts w:ascii="Times New Roman" w:hAnsi="Times New Roman" w:cs="Times New Roman"/>
-        </w:rPr>
-        <w:t xml:space="preserve"> compass</w:t>
-      </w:r>
-      <w:r>
-        <w:rPr>
-          <w:rFonts w:ascii="Times New Roman" w:hAnsi="Times New Roman" w:cs="Times New Roman"/>
-        </w:rPr>
-        <w:t xml:space="preserve"> link given in reference.</w:t>
+        <w:t xml:space="preserve"> </w:t>
+      </w:r>
+      <w:r>
+        <w:rPr>
+          <w:rFonts w:ascii="Times New Roman" w:hAnsi="Times New Roman" w:cs="Times New Roman"/>
+        </w:rPr>
+        <w:t>link given in reference.</w:t>
       </w:r>
     </w:p>
     <w:p>
@@ -229,6 +201,58 @@
           <w:rFonts w:ascii="Times New Roman" w:hAnsi="Times New Roman" w:cs="Times New Roman"/>
         </w:rPr>
       </w:pPr>
+      <w:proofErr w:type="spellStart"/>
+      <w:r>
+        <w:rPr>
+          <w:rFonts w:ascii="Times New Roman" w:hAnsi="Times New Roman" w:cs="Times New Roman"/>
+        </w:rPr>
+        <w:t>Downlaod</w:t>
+      </w:r>
+      <w:proofErr w:type="spellEnd"/>
+      <w:r>
+        <w:rPr>
+          <w:rFonts w:ascii="Times New Roman" w:hAnsi="Times New Roman" w:cs="Times New Roman"/>
+        </w:rPr>
+        <w:t xml:space="preserve"> and </w:t>
+      </w:r>
+      <w:r>
+        <w:rPr>
+          <w:rFonts w:ascii="Times New Roman" w:hAnsi="Times New Roman" w:cs="Times New Roman"/>
+        </w:rPr>
+        <w:t xml:space="preserve">Install mongo </w:t>
+      </w:r>
+      <w:proofErr w:type="spellStart"/>
+      <w:r>
+        <w:rPr>
+          <w:rFonts w:ascii="Times New Roman" w:hAnsi="Times New Roman" w:cs="Times New Roman"/>
+        </w:rPr>
+        <w:t>db</w:t>
+      </w:r>
+      <w:proofErr w:type="spellEnd"/>
+      <w:r>
+        <w:rPr>
+          <w:rFonts w:ascii="Times New Roman" w:hAnsi="Times New Roman" w:cs="Times New Roman"/>
+        </w:rPr>
+        <w:t xml:space="preserve"> compass</w:t>
+      </w:r>
+      <w:r>
+        <w:rPr>
+          <w:rFonts w:ascii="Times New Roman" w:hAnsi="Times New Roman" w:cs="Times New Roman"/>
+        </w:rPr>
+        <w:t xml:space="preserve"> link given in reference.</w:t>
+      </w:r>
+    </w:p>
+    <w:p>
+      <w:pPr>
+        <w:pStyle w:val="ListParagraph"/>
+        <w:numPr>
+          <w:ilvl w:val="0"/>
+          <w:numId w:val="1"/>
+        </w:numPr>
+        <w:rPr>
+          <w:rFonts w:ascii="Times New Roman" w:hAnsi="Times New Roman" w:cs="Times New Roman"/>
+        </w:rPr>
+      </w:pPr>
       <w:r>
         <w:rPr>
           <w:rFonts w:ascii="Times New Roman" w:hAnsi="Times New Roman" w:cs="Times New Roman"/>
@@ -274,6 +298,7 @@
       <w:r>
         <w:rPr>
           <w:rFonts w:ascii="Times New Roman" w:hAnsi="Times New Roman" w:cs="Times New Roman"/>
+          <w:noProof/>
         </w:rPr>
         <w:drawing>
           <wp:inline distT="0" distB="0" distL="0" distR="0" wp14:anchorId="62E6B351" wp14:editId="477A18DF">
@@ -333,19 +358,7 @@
         <w:rPr>
           <w:rFonts w:ascii="Times New Roman" w:hAnsi="Times New Roman" w:cs="Times New Roman"/>
         </w:rPr>
-        <w:t xml:space="preserve">with named </w:t>
-      </w:r>
-      <w:r>
-        <w:rPr>
-          <w:rFonts w:ascii="Times New Roman" w:hAnsi="Times New Roman" w:cs="Times New Roman"/>
-        </w:rPr>
-        <w:t>“OBE_DB”</w:t>
-      </w:r>
-      <w:r>
-        <w:rPr>
-          <w:rFonts w:ascii="Times New Roman" w:hAnsi="Times New Roman" w:cs="Times New Roman"/>
-        </w:rPr>
-        <w:t xml:space="preserve"> and </w:t>
+        <w:t xml:space="preserve">with named “OBE_DB” and </w:t>
       </w:r>
       <w:r>
         <w:rPr>
@@ -357,13 +370,7 @@
         <w:rPr>
           <w:rFonts w:ascii="Times New Roman" w:hAnsi="Times New Roman" w:cs="Times New Roman"/>
         </w:rPr>
-        <w:t xml:space="preserve">d </w:t>
-      </w:r>
-      <w:r>
-        <w:rPr>
-          <w:rFonts w:ascii="Times New Roman" w:hAnsi="Times New Roman" w:cs="Times New Roman"/>
-        </w:rPr>
-        <w:t>with</w:t>
+        <w:t>d with</w:t>
       </w:r>
       <w:r>
         <w:rPr>
@@ -382,6 +389,7 @@
       <w:r>
         <w:rPr>
           <w:rFonts w:ascii="Times New Roman" w:hAnsi="Times New Roman" w:cs="Times New Roman"/>
+          <w:noProof/>
         </w:rPr>
         <w:drawing>
           <wp:inline distT="0" distB="0" distL="0" distR="0" wp14:anchorId="1D14604F" wp14:editId="762F95F3">
@@ -435,6 +443,7 @@
         <w:rPr>
           <w:rFonts w:ascii="Times New Roman" w:hAnsi="Times New Roman" w:cs="Times New Roman"/>
         </w:rPr>
+        <w:lastRenderedPageBreak/>
         <w:t>Run command “python manage.py migrate” to migrate everything to database.</w:t>
       </w:r>
     </w:p>
@@ -453,7 +462,6 @@
         <w:rPr>
           <w:rFonts w:ascii="Times New Roman" w:hAnsi="Times New Roman" w:cs="Times New Roman"/>
         </w:rPr>
-        <w:lastRenderedPageBreak/>
         <w:t xml:space="preserve">Run command “python manage.py </w:t>
       </w:r>
       <w:proofErr w:type="spellStart"/>
@@ -516,19 +524,7 @@
         <w:rPr>
           <w:rFonts w:ascii="Times New Roman" w:hAnsi="Times New Roman" w:cs="Times New Roman"/>
         </w:rPr>
-        <w:t xml:space="preserve"> then </w:t>
-      </w:r>
-      <w:r>
-        <w:rPr>
-          <w:rFonts w:ascii="Times New Roman" w:hAnsi="Times New Roman" w:cs="Times New Roman"/>
-        </w:rPr>
-        <w:t>Run command “python manage.py migrate</w:t>
-      </w:r>
-      <w:r>
-        <w:rPr>
-          <w:rFonts w:ascii="Times New Roman" w:hAnsi="Times New Roman" w:cs="Times New Roman"/>
-        </w:rPr>
-        <w:t xml:space="preserve"> 192.168.0.112:8000”.  (</w:t>
+        <w:t xml:space="preserve"> then Run command “python manage.py migrate 192.168.0.112:8000”.  (</w:t>
       </w:r>
       <w:proofErr w:type="spellStart"/>
       <w:proofErr w:type="gramStart"/>
@@ -681,12 +677,55 @@
       </w:r>
     </w:p>
     <w:p>
-      <w:pPr>
-        <w:rPr>
-          <w:rFonts w:ascii="Times New Roman" w:hAnsi="Times New Roman" w:cs="Times New Roman"/>
-        </w:rPr>
-      </w:pPr>
       <w:hyperlink r:id="rId7" w:history="1">
+        <w:r>
+          <w:rPr>
+            <w:rStyle w:val="Hyperlink"/>
+          </w:rPr>
+          <w:t>https://fastdl.mongodb.org/windows/mongodb-windows-x86_64-7.0.8-signed.msi</w:t>
+        </w:r>
+      </w:hyperlink>
+    </w:p>
+    <w:p>
+      <w:pPr>
+        <w:rPr>
+          <w:rFonts w:ascii="Times New Roman" w:hAnsi="Times New Roman" w:cs="Times New Roman"/>
+          <w:b/>
+          <w:bCs/>
+          <w:sz w:val="24"/>
+          <w:szCs w:val="24"/>
+        </w:rPr>
+      </w:pPr>
+      <w:proofErr w:type="spellStart"/>
+      <w:r>
+        <w:rPr>
+          <w:rFonts w:ascii="Times New Roman" w:hAnsi="Times New Roman" w:cs="Times New Roman"/>
+          <w:b/>
+          <w:bCs/>
+          <w:sz w:val="24"/>
+          <w:szCs w:val="24"/>
+        </w:rPr>
+        <w:t>Mongodb</w:t>
+      </w:r>
+      <w:proofErr w:type="spellEnd"/>
+      <w:r>
+        <w:rPr>
+          <w:rFonts w:ascii="Times New Roman" w:hAnsi="Times New Roman" w:cs="Times New Roman"/>
+          <w:b/>
+          <w:bCs/>
+          <w:sz w:val="24"/>
+          <w:szCs w:val="24"/>
+        </w:rPr>
+        <w:t xml:space="preserve"> compass:</w:t>
+      </w:r>
+    </w:p>
+    <w:p>
+      <w:pPr>
+        <w:rPr>
+          <w:rFonts w:ascii="Times New Roman" w:hAnsi="Times New Roman" w:cs="Times New Roman"/>
+        </w:rPr>
+      </w:pPr>
+      <w:hyperlink r:id="rId8" w:history="1">
         <w:r>
           <w:rPr>
             <w:rStyle w:val="Hyperlink"/>
@@ -745,7 +784,7 @@
           <w:rFonts w:ascii="Times New Roman" w:hAnsi="Times New Roman" w:cs="Times New Roman"/>
         </w:rPr>
       </w:pPr>
-      <w:hyperlink r:id="rId8" w:history="1">
+      <w:hyperlink r:id="rId9" w:history="1">
         <w:r>
           <w:rPr>
             <w:rStyle w:val="Hyperlink"/>

</xml_diff>